<commit_message>
Atualizando com o link do video
</commit_message>
<xml_diff>
--- a/ProjetoFinal_EngSoft_parte1.docx
+++ b/ProjetoFinal_EngSoft_parte1.docx
@@ -4571,14 +4571,27 @@
       <w:r>
         <w:t xml:space="preserve">Figure </w:t>
       </w:r>
-      <w:fldSimple w:instr=" SEQ Figure \* ARABIC ">
-        <w:r>
-          <w:rPr>
-            <w:noProof/>
-          </w:rPr>
-          <w:t>1</w:t>
-        </w:r>
-      </w:fldSimple>
+      <w:r>
+        <w:fldChar w:fldCharType="begin"/>
+      </w:r>
+      <w:r>
+        <w:instrText xml:space="preserve"> SEQ Figure \* ARABIC </w:instrText>
+      </w:r>
+      <w:r>
+        <w:fldChar w:fldCharType="separate"/>
+      </w:r>
+      <w:r>
+        <w:rPr>
+          <w:noProof/>
+        </w:rPr>
+        <w:t>1</w:t>
+      </w:r>
+      <w:r>
+        <w:rPr>
+          <w:noProof/>
+        </w:rPr>
+        <w:fldChar w:fldCharType="end"/>
+      </w:r>
       <w:r>
         <w:t xml:space="preserve"> - Diagrama de caso de uso do projeto</w:t>
       </w:r>
@@ -6723,6 +6736,39 @@
           <w:lang w:eastAsia="ja-JP"/>
         </w:rPr>
       </w:pPr>
+      <w:hyperlink r:id="rId14" w:history="1">
+        <w:r>
+          <w:rPr>
+            <w:rStyle w:val="Hyperlink"/>
+            <w:rFonts w:eastAsiaTheme="minorEastAsia"/>
+            <w:sz w:val="24"/>
+            <w:szCs w:val="24"/>
+            <w:lang w:eastAsia="ja-JP"/>
+          </w:rPr>
+          <w:t>https://github.com/EricShimomoto/PrototipoNav_pos_engsoft/blob/master/Prototipo_Navegavel_EricShimomoto.mkv</w:t>
+        </w:r>
+      </w:hyperlink>
+    </w:p>
+    <w:p>
+      <w:pPr>
+        <w:keepLines/>
+        <w:pBdr>
+          <w:top w:val="nil"/>
+          <w:left w:val="nil"/>
+          <w:bottom w:val="nil"/>
+          <w:right w:val="nil"/>
+          <w:between w:val="nil"/>
+        </w:pBdr>
+        <w:spacing w:before="80" w:after="80" w:line="360" w:lineRule="auto"/>
+        <w:jc w:val="both"/>
+        <w:rPr>
+          <w:rFonts w:eastAsiaTheme="minorEastAsia"/>
+          <w:color w:val="000000"/>
+          <w:sz w:val="24"/>
+          <w:szCs w:val="24"/>
+          <w:lang w:eastAsia="ja-JP"/>
+        </w:rPr>
+      </w:pPr>
     </w:p>
     <w:p>
       <w:pPr>
@@ -6792,7 +6838,7 @@
                     <pic:cNvPicPr/>
                   </pic:nvPicPr>
                   <pic:blipFill>
-                    <a:blip r:embed="rId14"/>
+                    <a:blip r:embed="rId15"/>
                     <a:stretch>
                       <a:fillRect/>
                     </a:stretch>
@@ -8325,10 +8371,10 @@
       </w:pPr>
     </w:p>
     <w:sectPr>
-      <w:headerReference w:type="even" r:id="rId15"/>
-      <w:headerReference w:type="default" r:id="rId16"/>
-      <w:footerReference w:type="even" r:id="rId17"/>
-      <w:footerReference w:type="default" r:id="rId18"/>
+      <w:headerReference w:type="even" r:id="rId16"/>
+      <w:headerReference w:type="default" r:id="rId17"/>
+      <w:footerReference w:type="even" r:id="rId18"/>
+      <w:footerReference w:type="default" r:id="rId19"/>
       <w:pgSz w:w="11909" w:h="16834"/>
       <w:pgMar w:top="1276" w:right="1797" w:bottom="1418" w:left="1797" w:header="709" w:footer="709" w:gutter="0"/>
       <w:pgNumType w:start="1"/>
@@ -8565,7 +8611,15 @@
         <w:sz w:val="24"/>
         <w:szCs w:val="24"/>
       </w:rPr>
-      <w:t xml:space="preserve">Projeto Integrado – Engenharia de </w:t>
+      <w:t xml:space="preserve">Projeto </w:t>
+    </w:r>
+    <w:r>
+      <w:rPr>
+        <w:color w:val="000000"/>
+        <w:sz w:val="24"/>
+        <w:szCs w:val="24"/>
+      </w:rPr>
+      <w:t xml:space="preserve">Integrado – Engenharia de </w:t>
     </w:r>
     <w:r>
       <w:rPr>
@@ -12075,12 +12129,6 @@
 </file>
 
 <file path=customXml/item1.xml><?xml version="1.0" encoding="utf-8"?>
-<go:gDocsCustomXmlDataStorage xmlns:go="http://customooxmlschemas.google.com/" xmlns:r="http://schemas.openxmlformats.org/officeDocument/2006/relationships">
-  <go:docsCustomData xmlns:go="http://customooxmlschemas.google.com/" roundtripDataSignature="AMtx7mhr8fJpXyXGw+943AqUFmYJYKlTeA==">AMUW2mWvv+HMmybsHL7/pQVRgp4by+7nN37TfU3MU+gZCRA3Ih5YYdxjAC1oa1p1/2pUxY7a1vxHe4OUHtSIBFH4fHSlzusAv47ms/e518+uEaCPTunKtOL66wXeqaf8w3DB1HIzj5gmHKUtSYfIbBa/aIfZpwkfMMQwuAk8RpnElM+TxjaLwsQnJcVgAPJCffkRxKkdMYf+AZdcw9cWO4kKxXE59K4MIIkGW66ZrczWiqrVDysa2W4kT6yxYg58f90BiY93MAOptp6fpvzJjoy5eb5nHxzZGKHzEWvR1sg1AdnumB4DFxbVwQKxvKkjfBOWKMPVxcXIzTLq1mY8i0AhUkBNZTYmlf+SOCauyTaCKRvMXJmwCZu3pL/GNJrhQWQMzMu9i0mNo4+/CjlBO46BamsXTNZLWg==</go:docsCustomData>
-</go:gDocsCustomXmlDataStorage>
-</file>
-
-<file path=customXml/item2.xml><?xml version="1.0" encoding="utf-8"?>
 <b:Sources xmlns:b="http://schemas.openxmlformats.org/officeDocument/2006/bibliography" xmlns="http://schemas.openxmlformats.org/officeDocument/2006/bibliography" SelectedStyle="\APASixthEditionOfficeOnline.xsl" StyleName="APA" Version="6">
   <b:Source>
     <b:Tag>CON13</b:Tag>
@@ -12131,19 +12179,25 @@
 </b:Sources>
 </file>
 
+<file path=customXml/item2.xml><?xml version="1.0" encoding="utf-8"?>
+<go:gDocsCustomXmlDataStorage xmlns:go="http://customooxmlschemas.google.com/" xmlns:r="http://schemas.openxmlformats.org/officeDocument/2006/relationships">
+  <go:docsCustomData xmlns:go="http://customooxmlschemas.google.com/" roundtripDataSignature="AMtx7mhr8fJpXyXGw+943AqUFmYJYKlTeA==">AMUW2mWvv+HMmybsHL7/pQVRgp4by+7nN37TfU3MU+gZCRA3Ih5YYdxjAC1oa1p1/2pUxY7a1vxHe4OUHtSIBFH4fHSlzusAv47ms/e518+uEaCPTunKtOL66wXeqaf8w3DB1HIzj5gmHKUtSYfIbBa/aIfZpwkfMMQwuAk8RpnElM+TxjaLwsQnJcVgAPJCffkRxKkdMYf+AZdcw9cWO4kKxXE59K4MIIkGW66ZrczWiqrVDysa2W4kT6yxYg58f90BiY93MAOptp6fpvzJjoy5eb5nHxzZGKHzEWvR1sg1AdnumB4DFxbVwQKxvKkjfBOWKMPVxcXIzTLq1mY8i0AhUkBNZTYmlf+SOCauyTaCKRvMXJmwCZu3pL/GNJrhQWQMzMu9i0mNo4+/CjlBO46BamsXTNZLWg==</go:docsCustomData>
+</go:gDocsCustomXmlDataStorage>
+</file>
+
 <file path=customXml/itemProps1.xml><?xml version="1.0" encoding="utf-8"?>
+<ds:datastoreItem xmlns:ds="http://schemas.openxmlformats.org/officeDocument/2006/customXml" ds:itemID="{DDCAE6C3-C30F-4BD2-9B3A-153A22F6B7B6}">
+  <ds:schemaRefs>
+    <ds:schemaRef ds:uri="http://schemas.openxmlformats.org/officeDocument/2006/bibliography"/>
+  </ds:schemaRefs>
+</ds:datastoreItem>
+</file>
+
+<file path=customXml/itemProps2.xml><?xml version="1.0" encoding="utf-8"?>
 <ds:datastoreItem xmlns:ds="http://schemas.openxmlformats.org/officeDocument/2006/customXml" ds:itemID="{11111111-1234-1234-1234-123412341234}">
   <ds:schemaRefs>
     <ds:schemaRef ds:uri="http://customooxmlschemas.google.com/"/>
     <ds:schemaRef ds:uri="http://schemas.openxmlformats.org/officeDocument/2006/relationships"/>
   </ds:schemaRefs>
 </ds:datastoreItem>
-</file>
-
-<file path=customXml/itemProps2.xml><?xml version="1.0" encoding="utf-8"?>
-<ds:datastoreItem xmlns:ds="http://schemas.openxmlformats.org/officeDocument/2006/customXml" ds:itemID="{DDCAE6C3-C30F-4BD2-9B3A-153A22F6B7B6}">
-  <ds:schemaRefs>
-    <ds:schemaRef ds:uri="http://schemas.openxmlformats.org/officeDocument/2006/bibliography"/>
-  </ds:schemaRefs>
-</ds:datastoreItem>
 </file>
</xml_diff>